<commit_message>
se agrego todos diagramas de secuencia
</commit_message>
<xml_diff>
--- a/Documentacion/Versiones/especificación de casos de uso/01_TestBrain-Especificación de casos de uso v1.1.docx
+++ b/Documentacion/Versiones/especificación de casos de uso/01_TestBrain-Especificación de casos de uso v1.1.docx
@@ -1,6 +1,6 @@
 
 <file path=word/document.xml><?xml version="1.0" encoding="utf-8"?>
-<w:document xmlns:wpc="http://schemas.microsoft.com/office/word/2010/wordprocessingCanvas" xmlns:mc="http://schemas.openxmlformats.org/markup-compatibility/2006" xmlns:o="urn:schemas-microsoft-com:office:office" xmlns:r="http://schemas.openxmlformats.org/officeDocument/2006/relationships" xmlns:m="http://schemas.openxmlformats.org/officeDocument/2006/math" xmlns:v="urn:schemas-microsoft-com:vml" xmlns:wp14="http://schemas.microsoft.com/office/word/2010/wordprocessingDrawing" xmlns:wp="http://schemas.openxmlformats.org/drawingml/2006/wordprocessingDrawing" xmlns:w10="urn:schemas-microsoft-com:office:word" xmlns:w="http://schemas.openxmlformats.org/wordprocessingml/2006/main" xmlns:w14="http://schemas.microsoft.com/office/word/2010/wordml" xmlns:w15="http://schemas.microsoft.com/office/word/2012/wordml" xmlns:wpg="http://schemas.microsoft.com/office/word/2010/wordprocessingGroup" xmlns:wpi="http://schemas.microsoft.com/office/word/2010/wordprocessingInk" xmlns:wne="http://schemas.microsoft.com/office/word/2006/wordml" xmlns:wps="http://schemas.microsoft.com/office/word/2010/wordprocessingShape" mc:Ignorable="w14 w15 wp14">
+<w:document xmlns:wpc="http://schemas.microsoft.com/office/word/2010/wordprocessingCanvas" xmlns:cx="http://schemas.microsoft.com/office/drawing/2014/chartex" xmlns:mc="http://schemas.openxmlformats.org/markup-compatibility/2006" xmlns:o="urn:schemas-microsoft-com:office:office" xmlns:r="http://schemas.openxmlformats.org/officeDocument/2006/relationships" xmlns:m="http://schemas.openxmlformats.org/officeDocument/2006/math" xmlns:v="urn:schemas-microsoft-com:vml" xmlns:wp14="http://schemas.microsoft.com/office/word/2010/wordprocessingDrawing" xmlns:wp="http://schemas.openxmlformats.org/drawingml/2006/wordprocessingDrawing" xmlns:w10="urn:schemas-microsoft-com:office:word" xmlns:w="http://schemas.openxmlformats.org/wordprocessingml/2006/main" xmlns:w14="http://schemas.microsoft.com/office/word/2010/wordml" xmlns:w15="http://schemas.microsoft.com/office/word/2012/wordml" xmlns:w16se="http://schemas.microsoft.com/office/word/2015/wordml/symex" xmlns:wpg="http://schemas.microsoft.com/office/word/2010/wordprocessingGroup" xmlns:wpi="http://schemas.microsoft.com/office/word/2010/wordprocessingInk" xmlns:wne="http://schemas.microsoft.com/office/word/2006/wordml" xmlns:wps="http://schemas.microsoft.com/office/word/2010/wordprocessingShape" mc:Ignorable="w14 w15 w16se wp14">
   <w:body>
     <w:p>
       <w:pPr>
@@ -811,8 +811,16 @@
               <w:rPr>
                 <w:rFonts w:ascii="Arial" w:hAnsi="Arial" w:cs="Arial"/>
               </w:rPr>
-              <w:t xml:space="preserve"> Ballona</w:t>
-            </w:r>
+              <w:t xml:space="preserve"> </w:t>
+            </w:r>
+            <w:proofErr w:type="spellStart"/>
+            <w:r>
+              <w:rPr>
+                <w:rFonts w:ascii="Arial" w:hAnsi="Arial" w:cs="Arial"/>
+              </w:rPr>
+              <w:t>Ballona</w:t>
+            </w:r>
+            <w:proofErr w:type="spellEnd"/>
           </w:p>
         </w:tc>
       </w:tr>
@@ -962,7 +970,7 @@
       <w:sdtContent>
         <w:p>
           <w:pPr>
-            <w:pStyle w:val="TtulodeTDC"/>
+            <w:pStyle w:val="TtuloTDC"/>
           </w:pPr>
         </w:p>
         <w:p>
@@ -2017,7 +2025,7 @@
                 <w:noProof/>
                 <w:webHidden/>
               </w:rPr>
-              <w:t>14</w:t>
+              <w:t>15</w:t>
             </w:r>
             <w:r>
               <w:rPr>
@@ -2112,7 +2120,7 @@
                 <w:noProof/>
                 <w:webHidden/>
               </w:rPr>
-              <w:t>15</w:t>
+              <w:t>16</w:t>
             </w:r>
             <w:r>
               <w:rPr>
@@ -2140,8 +2148,6 @@
       <w:pPr>
         <w:ind w:right="425"/>
       </w:pPr>
-      <w:bookmarkStart w:id="0" w:name="_GoBack"/>
-      <w:bookmarkEnd w:id="0"/>
     </w:p>
     <w:p>
       <w:pPr>
@@ -2241,13 +2247,13 @@
       <w:pPr>
         <w:pStyle w:val="Ttulo1"/>
       </w:pPr>
-      <w:bookmarkStart w:id="1" w:name="_Toc34313263"/>
-      <w:bookmarkStart w:id="2" w:name="_Toc34840330"/>
+      <w:bookmarkStart w:id="0" w:name="_Toc34313263"/>
+      <w:bookmarkStart w:id="1" w:name="_Toc34840330"/>
       <w:r>
         <w:t>Introducción</w:t>
       </w:r>
+      <w:bookmarkEnd w:id="0"/>
       <w:bookmarkEnd w:id="1"/>
-      <w:bookmarkEnd w:id="2"/>
       <w:r>
         <w:t xml:space="preserve"> </w:t>
       </w:r>
@@ -2302,13 +2308,13 @@
           <w:numId w:val="20"/>
         </w:numPr>
       </w:pPr>
-      <w:bookmarkStart w:id="3" w:name="_Toc34313264"/>
-      <w:bookmarkStart w:id="4" w:name="_Toc34840331"/>
+      <w:bookmarkStart w:id="2" w:name="_Toc34313264"/>
+      <w:bookmarkStart w:id="3" w:name="_Toc34840331"/>
       <w:r>
         <w:t>Propósito</w:t>
       </w:r>
+      <w:bookmarkEnd w:id="2"/>
       <w:bookmarkEnd w:id="3"/>
-      <w:bookmarkEnd w:id="4"/>
       <w:r>
         <w:t xml:space="preserve"> </w:t>
       </w:r>
@@ -2331,7 +2337,27 @@
           <w:szCs w:val="24"/>
           <w:shd w:val="clear" w:color="auto" w:fill="FFFFFF"/>
         </w:rPr>
-        <w:t>El documento presenta los casos de uso que se realizaron para cumplir con las funcionalidades del sistema TestBrain.</w:t>
+        <w:t xml:space="preserve">El documento presenta los casos de uso que se realizaron para cumplir con las funcionalidades del sistema </w:t>
+      </w:r>
+      <w:proofErr w:type="spellStart"/>
+      <w:r>
+        <w:rPr>
+          <w:rFonts w:ascii="Arial" w:hAnsi="Arial" w:cs="Arial"/>
+          <w:sz w:val="24"/>
+          <w:szCs w:val="24"/>
+          <w:shd w:val="clear" w:color="auto" w:fill="FFFFFF"/>
+        </w:rPr>
+        <w:t>TestBrain</w:t>
+      </w:r>
+      <w:proofErr w:type="spellEnd"/>
+      <w:r>
+        <w:rPr>
+          <w:rFonts w:ascii="Arial" w:hAnsi="Arial" w:cs="Arial"/>
+          <w:sz w:val="24"/>
+          <w:szCs w:val="24"/>
+          <w:shd w:val="clear" w:color="auto" w:fill="FFFFFF"/>
+        </w:rPr>
+        <w:t>.</w:t>
       </w:r>
     </w:p>
     <w:p>
@@ -2342,13 +2368,13 @@
           <w:numId w:val="20"/>
         </w:numPr>
       </w:pPr>
-      <w:bookmarkStart w:id="5" w:name="_Toc34313265"/>
-      <w:bookmarkStart w:id="6" w:name="_Toc34840332"/>
+      <w:bookmarkStart w:id="4" w:name="_Toc34313265"/>
+      <w:bookmarkStart w:id="5" w:name="_Toc34840332"/>
       <w:r>
         <w:t>Alcance</w:t>
       </w:r>
+      <w:bookmarkEnd w:id="4"/>
       <w:bookmarkEnd w:id="5"/>
-      <w:bookmarkEnd w:id="6"/>
     </w:p>
     <w:p/>
     <w:p>
@@ -2375,13 +2401,13 @@
       <w:pPr>
         <w:pStyle w:val="Ttulo1"/>
       </w:pPr>
-      <w:bookmarkStart w:id="7" w:name="_Toc34313266"/>
-      <w:bookmarkStart w:id="8" w:name="_Toc34840333"/>
+      <w:bookmarkStart w:id="6" w:name="_Toc34313266"/>
+      <w:bookmarkStart w:id="7" w:name="_Toc34840333"/>
       <w:r>
         <w:t>Actores del sistema</w:t>
       </w:r>
+      <w:bookmarkEnd w:id="6"/>
       <w:bookmarkEnd w:id="7"/>
-      <w:bookmarkEnd w:id="8"/>
     </w:p>
     <w:p>
       <w:pPr>
@@ -2596,14 +2622,14 @@
       <w:pPr>
         <w:pStyle w:val="Ttulo1"/>
       </w:pPr>
-      <w:bookmarkStart w:id="9" w:name="_Toc34313267"/>
-      <w:bookmarkStart w:id="10" w:name="_Toc34840334"/>
+      <w:bookmarkStart w:id="8" w:name="_Toc34313267"/>
+      <w:bookmarkStart w:id="9" w:name="_Toc34840334"/>
       <w:r>
         <w:lastRenderedPageBreak/>
         <w:t>Vista general del sistema</w:t>
       </w:r>
+      <w:bookmarkEnd w:id="8"/>
       <w:bookmarkEnd w:id="9"/>
-      <w:bookmarkEnd w:id="10"/>
       <w:r>
         <w:t xml:space="preserve"> </w:t>
       </w:r>
@@ -2665,7 +2691,7 @@
           <w:lang w:eastAsia="es-MX"/>
         </w:rPr>
         <w:drawing>
-          <wp:inline distT="0" distB="0" distL="0" distR="0" wp14:anchorId="116888B0" wp14:editId="72508706">
+          <wp:inline distT="0" distB="0" distL="0" distR="0" wp14:anchorId="05081B4A" wp14:editId="230BA8DF">
             <wp:extent cx="6570980" cy="3973438"/>
             <wp:effectExtent l="0" t="0" r="1270" b="8255"/>
             <wp:docPr id="14" name="Imagen 14" descr="C:\RESPALDO-FINAL\DOCUMENTOS\POSGRADO\NIVEL 1\ingenieria de software\TestBrain\TestBrainCU.jpg"/>
@@ -2763,8 +2789,16 @@
         <w:rPr>
           <w:color w:val="auto"/>
         </w:rPr>
-        <w:t xml:space="preserve"> Diagrama de Caso de Uso del sistema TestBrain</w:t>
+        <w:t xml:space="preserve"> Diagrama de Caso de Uso del sistema </w:t>
       </w:r>
+      <w:proofErr w:type="spellStart"/>
+      <w:r>
+        <w:rPr>
+          <w:color w:val="auto"/>
+        </w:rPr>
+        <w:t>TestBrain</w:t>
+      </w:r>
+      <w:proofErr w:type="spellEnd"/>
     </w:p>
     <w:p/>
     <w:p/>
@@ -2778,14 +2812,14 @@
       <w:pPr>
         <w:pStyle w:val="Ttulo1"/>
       </w:pPr>
-      <w:bookmarkStart w:id="11" w:name="_Toc34313268"/>
-      <w:bookmarkStart w:id="12" w:name="_Toc34840335"/>
+      <w:bookmarkStart w:id="10" w:name="_Toc34313268"/>
+      <w:bookmarkStart w:id="11" w:name="_Toc34840335"/>
       <w:r>
         <w:lastRenderedPageBreak/>
         <w:t>Diseño de flujo de eventos</w:t>
       </w:r>
+      <w:bookmarkEnd w:id="10"/>
       <w:bookmarkEnd w:id="11"/>
-      <w:bookmarkEnd w:id="12"/>
       <w:r>
         <w:t xml:space="preserve"> </w:t>
       </w:r>
@@ -3161,6 +3195,7 @@
                 <w:shd w:val="clear" w:color="auto" w:fill="FFFFFF"/>
               </w:rPr>
             </w:pPr>
+            <w:proofErr w:type="spellStart"/>
             <w:r>
               <w:rPr>
                 <w:rFonts w:ascii="Arial" w:hAnsi="Arial" w:cs="Arial"/>
@@ -3169,7 +3204,18 @@
                 <w:szCs w:val="24"/>
                 <w:shd w:val="clear" w:color="auto" w:fill="FFFFFF"/>
               </w:rPr>
-              <w:t>Postcondiciones:</w:t>
+              <w:t>Postcondiciones</w:t>
+            </w:r>
+            <w:proofErr w:type="spellEnd"/>
+            <w:r>
+              <w:rPr>
+                <w:rFonts w:ascii="Arial" w:hAnsi="Arial" w:cs="Arial"/>
+                <w:b/>
+                <w:sz w:val="24"/>
+                <w:szCs w:val="24"/>
+                <w:shd w:val="clear" w:color="auto" w:fill="FFFFFF"/>
+              </w:rPr>
+              <w:t>:</w:t>
             </w:r>
           </w:p>
         </w:tc>
@@ -4076,6 +4122,7 @@
                 <w:shd w:val="clear" w:color="auto" w:fill="FFFFFF"/>
               </w:rPr>
             </w:pPr>
+            <w:proofErr w:type="spellStart"/>
             <w:r>
               <w:rPr>
                 <w:rFonts w:ascii="Arial" w:hAnsi="Arial" w:cs="Arial"/>
@@ -4084,7 +4131,18 @@
                 <w:szCs w:val="24"/>
                 <w:shd w:val="clear" w:color="auto" w:fill="FFFFFF"/>
               </w:rPr>
-              <w:t>Postcondiciones:</w:t>
+              <w:t>Postcondiciones</w:t>
+            </w:r>
+            <w:proofErr w:type="spellEnd"/>
+            <w:r>
+              <w:rPr>
+                <w:rFonts w:ascii="Arial" w:hAnsi="Arial" w:cs="Arial"/>
+                <w:b/>
+                <w:sz w:val="24"/>
+                <w:szCs w:val="24"/>
+                <w:shd w:val="clear" w:color="auto" w:fill="FFFFFF"/>
+              </w:rPr>
+              <w:t>:</w:t>
             </w:r>
           </w:p>
         </w:tc>
@@ -5484,6 +5542,7 @@
                 <w:shd w:val="clear" w:color="auto" w:fill="FFFFFF"/>
               </w:rPr>
             </w:pPr>
+            <w:proofErr w:type="spellStart"/>
             <w:r>
               <w:rPr>
                 <w:rFonts w:ascii="Arial" w:hAnsi="Arial" w:cs="Arial"/>
@@ -5492,7 +5551,18 @@
                 <w:szCs w:val="24"/>
                 <w:shd w:val="clear" w:color="auto" w:fill="FFFFFF"/>
               </w:rPr>
-              <w:t>Postcondiciones:</w:t>
+              <w:t>Postcondiciones</w:t>
+            </w:r>
+            <w:proofErr w:type="spellEnd"/>
+            <w:r>
+              <w:rPr>
+                <w:rFonts w:ascii="Arial" w:hAnsi="Arial" w:cs="Arial"/>
+                <w:b/>
+                <w:sz w:val="24"/>
+                <w:szCs w:val="24"/>
+                <w:shd w:val="clear" w:color="auto" w:fill="FFFFFF"/>
+              </w:rPr>
+              <w:t>:</w:t>
             </w:r>
           </w:p>
         </w:tc>
@@ -6757,6 +6827,7 @@
                 <w:shd w:val="clear" w:color="auto" w:fill="FFFFFF"/>
               </w:rPr>
             </w:pPr>
+            <w:proofErr w:type="spellStart"/>
             <w:r>
               <w:rPr>
                 <w:rFonts w:ascii="Arial" w:hAnsi="Arial" w:cs="Arial"/>
@@ -6765,7 +6836,18 @@
                 <w:szCs w:val="24"/>
                 <w:shd w:val="clear" w:color="auto" w:fill="FFFFFF"/>
               </w:rPr>
-              <w:t>Postcondiciones:</w:t>
+              <w:t>Postcondiciones</w:t>
+            </w:r>
+            <w:proofErr w:type="spellEnd"/>
+            <w:r>
+              <w:rPr>
+                <w:rFonts w:ascii="Arial" w:hAnsi="Arial" w:cs="Arial"/>
+                <w:b/>
+                <w:sz w:val="24"/>
+                <w:szCs w:val="24"/>
+                <w:shd w:val="clear" w:color="auto" w:fill="FFFFFF"/>
+              </w:rPr>
+              <w:t>:</w:t>
             </w:r>
           </w:p>
         </w:tc>
@@ -8178,6 +8260,7 @@
                 <w:shd w:val="clear" w:color="auto" w:fill="FFFFFF"/>
               </w:rPr>
             </w:pPr>
+            <w:proofErr w:type="spellStart"/>
             <w:r>
               <w:rPr>
                 <w:rFonts w:ascii="Arial" w:hAnsi="Arial" w:cs="Arial"/>
@@ -8186,7 +8269,18 @@
                 <w:szCs w:val="24"/>
                 <w:shd w:val="clear" w:color="auto" w:fill="FFFFFF"/>
               </w:rPr>
-              <w:t>Postcondiciones:</w:t>
+              <w:t>Postcondiciones</w:t>
+            </w:r>
+            <w:proofErr w:type="spellEnd"/>
+            <w:r>
+              <w:rPr>
+                <w:rFonts w:ascii="Arial" w:hAnsi="Arial" w:cs="Arial"/>
+                <w:b/>
+                <w:sz w:val="24"/>
+                <w:szCs w:val="24"/>
+                <w:shd w:val="clear" w:color="auto" w:fill="FFFFFF"/>
+              </w:rPr>
+              <w:t>:</w:t>
             </w:r>
           </w:p>
         </w:tc>
@@ -8939,12 +9033,12 @@
       <w:pPr>
         <w:pStyle w:val="Ttulo1"/>
       </w:pPr>
-      <w:bookmarkStart w:id="13" w:name="_Toc34840336"/>
+      <w:bookmarkStart w:id="12" w:name="_Toc34840336"/>
       <w:r>
         <w:lastRenderedPageBreak/>
         <w:t>Diagramas de Secuencia</w:t>
       </w:r>
-      <w:bookmarkEnd w:id="13"/>
+      <w:bookmarkEnd w:id="12"/>
     </w:p>
     <w:p/>
     <w:p>
@@ -8955,11 +9049,11 @@
           <w:numId w:val="19"/>
         </w:numPr>
       </w:pPr>
-      <w:bookmarkStart w:id="14" w:name="_Toc34840337"/>
+      <w:bookmarkStart w:id="13" w:name="_Toc34840337"/>
       <w:r>
         <w:t>Registrar datos personales</w:t>
       </w:r>
-      <w:bookmarkEnd w:id="14"/>
+      <w:bookmarkEnd w:id="13"/>
     </w:p>
     <w:p/>
     <w:p>
@@ -8972,7 +9066,7 @@
           <w:lang w:eastAsia="es-MX"/>
         </w:rPr>
         <w:drawing>
-          <wp:inline distT="0" distB="0" distL="0" distR="0">
+          <wp:inline distT="0" distB="0" distL="0" distR="0" wp14:anchorId="115A3554" wp14:editId="4CBC817A">
             <wp:extent cx="6350132" cy="5334000"/>
             <wp:effectExtent l="0" t="0" r="0" b="0"/>
             <wp:docPr id="1" name="Imagen 1" descr="C:\RESPALDO-FINAL\DOCUMENTOS\POSGRADO\NIVEL 1\ingenieria de software\TestBrain\registrar datos.jpg"/>
@@ -9034,12 +9128,12 @@
           <w:numId w:val="19"/>
         </w:numPr>
       </w:pPr>
-      <w:bookmarkStart w:id="15" w:name="_Toc34840338"/>
+      <w:bookmarkStart w:id="14" w:name="_Toc34840338"/>
       <w:r>
         <w:lastRenderedPageBreak/>
         <w:t>Contestar test</w:t>
       </w:r>
-      <w:bookmarkEnd w:id="15"/>
+      <w:bookmarkEnd w:id="14"/>
     </w:p>
     <w:p/>
     <w:p>
@@ -9052,7 +9146,7 @@
           <w:lang w:eastAsia="es-MX"/>
         </w:rPr>
         <w:drawing>
-          <wp:inline distT="0" distB="0" distL="0" distR="0">
+          <wp:inline distT="0" distB="0" distL="0" distR="0" wp14:anchorId="76BFF45E" wp14:editId="3D0EAC31">
             <wp:extent cx="5576647" cy="7238313"/>
             <wp:effectExtent l="0" t="0" r="5080" b="1270"/>
             <wp:docPr id="4" name="Imagen 4" descr="C:\Respaldo\test-brain\Documentacion\contestar-test.jpg"/>
@@ -9110,13 +9204,83 @@
           <w:numId w:val="19"/>
         </w:numPr>
       </w:pPr>
-      <w:bookmarkStart w:id="16" w:name="_Toc34840339"/>
+      <w:bookmarkStart w:id="15" w:name="_Toc34840339"/>
       <w:r>
         <w:lastRenderedPageBreak/>
         <w:t>Consultar datos de los alumnos</w:t>
       </w:r>
+      <w:bookmarkEnd w:id="15"/>
+    </w:p>
+    <w:p>
+      <w:bookmarkStart w:id="16" w:name="_GoBack"/>
       <w:bookmarkEnd w:id="16"/>
     </w:p>
+    <w:p>
+      <w:r>
+        <w:rPr>
+          <w:noProof/>
+          <w:u w:val="single"/>
+          <w:lang w:eastAsia="es-MX"/>
+        </w:rPr>
+        <w:drawing>
+          <wp:inline distT="0" distB="0" distL="0" distR="0" wp14:anchorId="76F098F5" wp14:editId="0728E1F3">
+            <wp:extent cx="6569890" cy="4273826"/>
+            <wp:effectExtent l="0" t="0" r="2540" b="0"/>
+            <wp:docPr id="7" name="Imagen 7" descr="C:\Users\aldoo\Pictures\diagrama de secuencia DatosAlumnos.jpg"/>
+            <wp:cNvGraphicFramePr>
+              <a:graphicFrameLocks xmlns:a="http://schemas.openxmlformats.org/drawingml/2006/main" noChangeAspect="1"/>
+            </wp:cNvGraphicFramePr>
+            <a:graphic xmlns:a="http://schemas.openxmlformats.org/drawingml/2006/main">
+              <a:graphicData uri="http://schemas.openxmlformats.org/drawingml/2006/picture">
+                <pic:pic xmlns:pic="http://schemas.openxmlformats.org/drawingml/2006/picture">
+                  <pic:nvPicPr>
+                    <pic:cNvPr id="0" name="Picture 1" descr="C:\Users\aldoo\Pictures\diagrama de secuencia DatosAlumnos.jpg"/>
+                    <pic:cNvPicPr>
+                      <a:picLocks noChangeAspect="1" noChangeArrowheads="1"/>
+                    </pic:cNvPicPr>
+                  </pic:nvPicPr>
+                  <pic:blipFill>
+                    <a:blip r:embed="rId12">
+                      <a:extLst>
+                        <a:ext uri="{28A0092B-C50C-407E-A947-70E740481C1C}">
+                          <a14:useLocalDpi xmlns:a14="http://schemas.microsoft.com/office/drawing/2010/main" val="0"/>
+                        </a:ext>
+                      </a:extLst>
+                    </a:blip>
+                    <a:srcRect/>
+                    <a:stretch>
+                      <a:fillRect/>
+                    </a:stretch>
+                  </pic:blipFill>
+                  <pic:spPr bwMode="auto">
+                    <a:xfrm>
+                      <a:off x="0" y="0"/>
+                      <a:ext cx="6575521" cy="4277489"/>
+                    </a:xfrm>
+                    <a:prstGeom prst="rect">
+                      <a:avLst/>
+                    </a:prstGeom>
+                    <a:noFill/>
+                    <a:ln>
+                      <a:noFill/>
+                    </a:ln>
+                  </pic:spPr>
+                </pic:pic>
+              </a:graphicData>
+            </a:graphic>
+          </wp:inline>
+        </w:drawing>
+      </w:r>
+    </w:p>
+    <w:p/>
+    <w:p/>
+    <w:p/>
+    <w:p/>
+    <w:p/>
+    <w:p/>
+    <w:p/>
+    <w:p/>
+    <w:p/>
     <w:p/>
     <w:p/>
     <w:p/>
@@ -9145,7 +9309,7 @@
           <w:lang w:eastAsia="es-MX"/>
         </w:rPr>
         <w:drawing>
-          <wp:inline distT="0" distB="0" distL="0" distR="0">
+          <wp:inline distT="0" distB="0" distL="0" distR="0" wp14:anchorId="4670CCF7" wp14:editId="70740794">
             <wp:extent cx="5158669" cy="6407545"/>
             <wp:effectExtent l="0" t="0" r="4445" b="0"/>
             <wp:docPr id="5" name="Imagen 5" descr="C:\Respaldo\test-brain\Documentacion\RegistrarTestSecuencia.png"/>
@@ -9162,7 +9326,7 @@
                     </pic:cNvPicPr>
                   </pic:nvPicPr>
                   <pic:blipFill>
-                    <a:blip r:embed="rId12" cstate="print">
+                    <a:blip r:embed="rId13" cstate="print">
                       <a:extLst>
                         <a:ext uri="{28A0092B-C50C-407E-A947-70E740481C1C}">
                           <a14:useLocalDpi xmlns:a14="http://schemas.microsoft.com/office/drawing/2010/main" val="0"/>
@@ -9196,6 +9360,26 @@
     </w:p>
     <w:p>
       <w:pPr>
+        <w:jc w:val="center"/>
+      </w:pPr>
+    </w:p>
+    <w:p>
+      <w:pPr>
+        <w:jc w:val="center"/>
+      </w:pPr>
+    </w:p>
+    <w:p>
+      <w:pPr>
+        <w:jc w:val="center"/>
+      </w:pPr>
+    </w:p>
+    <w:p>
+      <w:pPr>
+        <w:jc w:val="center"/>
+      </w:pPr>
+    </w:p>
+    <w:p>
+      <w:pPr>
         <w:pStyle w:val="Ttulo2"/>
         <w:numPr>
           <w:ilvl w:val="0"/>
@@ -9204,7 +9388,6 @@
       </w:pPr>
       <w:bookmarkStart w:id="18" w:name="_Toc34840341"/>
       <w:r>
-        <w:lastRenderedPageBreak/>
         <w:t>Validar acceso</w:t>
       </w:r>
       <w:bookmarkEnd w:id="18"/>
@@ -9234,7 +9417,7 @@
                     </pic:cNvPicPr>
                   </pic:nvPicPr>
                   <pic:blipFill>
-                    <a:blip r:embed="rId13">
+                    <a:blip r:embed="rId14">
                       <a:extLst>
                         <a:ext uri="{28A0092B-C50C-407E-A947-70E740481C1C}">
                           <a14:useLocalDpi xmlns:a14="http://schemas.microsoft.com/office/drawing/2010/main" val="0"/>
@@ -9267,9 +9450,9 @@
       </w:r>
     </w:p>
     <w:sectPr>
-      <w:headerReference w:type="default" r:id="rId14"/>
-      <w:footerReference w:type="default" r:id="rId15"/>
-      <w:headerReference w:type="first" r:id="rId16"/>
+      <w:headerReference w:type="default" r:id="rId15"/>
+      <w:footerReference w:type="default" r:id="rId16"/>
+      <w:headerReference w:type="first" r:id="rId17"/>
       <w:pgSz w:w="12240" w:h="15840"/>
       <w:pgMar w:top="1417" w:right="616" w:bottom="1134" w:left="1276" w:header="708" w:footer="708" w:gutter="0"/>
       <w:cols w:space="708"/>
@@ -9281,7 +9464,7 @@
 </file>
 
 <file path=word/endnotes.xml><?xml version="1.0" encoding="utf-8"?>
-<w:endnotes xmlns:wpc="http://schemas.microsoft.com/office/word/2010/wordprocessingCanvas" xmlns:mc="http://schemas.openxmlformats.org/markup-compatibility/2006" xmlns:o="urn:schemas-microsoft-com:office:office" xmlns:r="http://schemas.openxmlformats.org/officeDocument/2006/relationships" xmlns:m="http://schemas.openxmlformats.org/officeDocument/2006/math" xmlns:v="urn:schemas-microsoft-com:vml" xmlns:wp14="http://schemas.microsoft.com/office/word/2010/wordprocessingDrawing" xmlns:wp="http://schemas.openxmlformats.org/drawingml/2006/wordprocessingDrawing" xmlns:w10="urn:schemas-microsoft-com:office:word" xmlns:w="http://schemas.openxmlformats.org/wordprocessingml/2006/main" xmlns:w14="http://schemas.microsoft.com/office/word/2010/wordml" xmlns:w15="http://schemas.microsoft.com/office/word/2012/wordml" xmlns:wpg="http://schemas.microsoft.com/office/word/2010/wordprocessingGroup" xmlns:wpi="http://schemas.microsoft.com/office/word/2010/wordprocessingInk" xmlns:wne="http://schemas.microsoft.com/office/word/2006/wordml" xmlns:wps="http://schemas.microsoft.com/office/word/2010/wordprocessingShape" mc:Ignorable="w14 w15 wp14">
+<w:endnotes xmlns:wpc="http://schemas.microsoft.com/office/word/2010/wordprocessingCanvas" xmlns:cx="http://schemas.microsoft.com/office/drawing/2014/chartex" xmlns:mc="http://schemas.openxmlformats.org/markup-compatibility/2006" xmlns:o="urn:schemas-microsoft-com:office:office" xmlns:r="http://schemas.openxmlformats.org/officeDocument/2006/relationships" xmlns:m="http://schemas.openxmlformats.org/officeDocument/2006/math" xmlns:v="urn:schemas-microsoft-com:vml" xmlns:wp14="http://schemas.microsoft.com/office/word/2010/wordprocessingDrawing" xmlns:wp="http://schemas.openxmlformats.org/drawingml/2006/wordprocessingDrawing" xmlns:w10="urn:schemas-microsoft-com:office:word" xmlns:w="http://schemas.openxmlformats.org/wordprocessingml/2006/main" xmlns:w14="http://schemas.microsoft.com/office/word/2010/wordml" xmlns:w15="http://schemas.microsoft.com/office/word/2012/wordml" xmlns:w16se="http://schemas.microsoft.com/office/word/2015/wordml/symex" xmlns:wpg="http://schemas.microsoft.com/office/word/2010/wordprocessingGroup" xmlns:wpi="http://schemas.microsoft.com/office/word/2010/wordprocessingInk" xmlns:wne="http://schemas.microsoft.com/office/word/2006/wordml" xmlns:wps="http://schemas.microsoft.com/office/word/2010/wordprocessingShape" mc:Ignorable="w14 w15 w16se wp14">
   <w:endnote w:type="separator" w:id="-1">
     <w:p>
       <w:pPr>
@@ -9306,7 +9489,7 @@
 </file>
 
 <file path=word/footer1.xml><?xml version="1.0" encoding="utf-8"?>
-<w:ftr xmlns:wpc="http://schemas.microsoft.com/office/word/2010/wordprocessingCanvas" xmlns:mc="http://schemas.openxmlformats.org/markup-compatibility/2006" xmlns:o="urn:schemas-microsoft-com:office:office" xmlns:r="http://schemas.openxmlformats.org/officeDocument/2006/relationships" xmlns:m="http://schemas.openxmlformats.org/officeDocument/2006/math" xmlns:v="urn:schemas-microsoft-com:vml" xmlns:wp14="http://schemas.microsoft.com/office/word/2010/wordprocessingDrawing" xmlns:wp="http://schemas.openxmlformats.org/drawingml/2006/wordprocessingDrawing" xmlns:w10="urn:schemas-microsoft-com:office:word" xmlns:w="http://schemas.openxmlformats.org/wordprocessingml/2006/main" xmlns:w14="http://schemas.microsoft.com/office/word/2010/wordml" xmlns:w15="http://schemas.microsoft.com/office/word/2012/wordml" xmlns:wpg="http://schemas.microsoft.com/office/word/2010/wordprocessingGroup" xmlns:wpi="http://schemas.microsoft.com/office/word/2010/wordprocessingInk" xmlns:wne="http://schemas.microsoft.com/office/word/2006/wordml" xmlns:wps="http://schemas.microsoft.com/office/word/2010/wordprocessingShape" mc:Ignorable="w14 w15 wp14">
+<w:ftr xmlns:wpc="http://schemas.microsoft.com/office/word/2010/wordprocessingCanvas" xmlns:cx="http://schemas.microsoft.com/office/drawing/2014/chartex" xmlns:mc="http://schemas.openxmlformats.org/markup-compatibility/2006" xmlns:o="urn:schemas-microsoft-com:office:office" xmlns:r="http://schemas.openxmlformats.org/officeDocument/2006/relationships" xmlns:m="http://schemas.openxmlformats.org/officeDocument/2006/math" xmlns:v="urn:schemas-microsoft-com:vml" xmlns:wp14="http://schemas.microsoft.com/office/word/2010/wordprocessingDrawing" xmlns:wp="http://schemas.openxmlformats.org/drawingml/2006/wordprocessingDrawing" xmlns:w10="urn:schemas-microsoft-com:office:word" xmlns:w="http://schemas.openxmlformats.org/wordprocessingml/2006/main" xmlns:w14="http://schemas.microsoft.com/office/word/2010/wordml" xmlns:w15="http://schemas.microsoft.com/office/word/2012/wordml" xmlns:w16se="http://schemas.microsoft.com/office/word/2015/wordml/symex" xmlns:wpg="http://schemas.microsoft.com/office/word/2010/wordprocessingGroup" xmlns:wpi="http://schemas.microsoft.com/office/word/2010/wordprocessingInk" xmlns:wne="http://schemas.microsoft.com/office/word/2006/wordml" xmlns:wps="http://schemas.microsoft.com/office/word/2010/wordprocessingShape" mc:Ignorable="w14 w15 w16se wp14">
   <w:tbl>
     <w:tblPr>
       <w:tblW w:w="5000" w:type="pct"/>
@@ -9407,7 +9590,7 @@
               <w:color w:val="FFFFFF" w:themeColor="background1"/>
               <w:lang w:val="es-ES"/>
             </w:rPr>
-            <w:t>15</w:t>
+            <w:t>16</w:t>
           </w:r>
           <w:r>
             <w:rPr>
@@ -9431,7 +9614,7 @@
 </file>
 
 <file path=word/footnotes.xml><?xml version="1.0" encoding="utf-8"?>
-<w:footnotes xmlns:wpc="http://schemas.microsoft.com/office/word/2010/wordprocessingCanvas" xmlns:mc="http://schemas.openxmlformats.org/markup-compatibility/2006" xmlns:o="urn:schemas-microsoft-com:office:office" xmlns:r="http://schemas.openxmlformats.org/officeDocument/2006/relationships" xmlns:m="http://schemas.openxmlformats.org/officeDocument/2006/math" xmlns:v="urn:schemas-microsoft-com:vml" xmlns:wp14="http://schemas.microsoft.com/office/word/2010/wordprocessingDrawing" xmlns:wp="http://schemas.openxmlformats.org/drawingml/2006/wordprocessingDrawing" xmlns:w10="urn:schemas-microsoft-com:office:word" xmlns:w="http://schemas.openxmlformats.org/wordprocessingml/2006/main" xmlns:w14="http://schemas.microsoft.com/office/word/2010/wordml" xmlns:w15="http://schemas.microsoft.com/office/word/2012/wordml" xmlns:wpg="http://schemas.microsoft.com/office/word/2010/wordprocessingGroup" xmlns:wpi="http://schemas.microsoft.com/office/word/2010/wordprocessingInk" xmlns:wne="http://schemas.microsoft.com/office/word/2006/wordml" xmlns:wps="http://schemas.microsoft.com/office/word/2010/wordprocessingShape" mc:Ignorable="w14 w15 wp14">
+<w:footnotes xmlns:wpc="http://schemas.microsoft.com/office/word/2010/wordprocessingCanvas" xmlns:cx="http://schemas.microsoft.com/office/drawing/2014/chartex" xmlns:mc="http://schemas.openxmlformats.org/markup-compatibility/2006" xmlns:o="urn:schemas-microsoft-com:office:office" xmlns:r="http://schemas.openxmlformats.org/officeDocument/2006/relationships" xmlns:m="http://schemas.openxmlformats.org/officeDocument/2006/math" xmlns:v="urn:schemas-microsoft-com:vml" xmlns:wp14="http://schemas.microsoft.com/office/word/2010/wordprocessingDrawing" xmlns:wp="http://schemas.openxmlformats.org/drawingml/2006/wordprocessingDrawing" xmlns:w10="urn:schemas-microsoft-com:office:word" xmlns:w="http://schemas.openxmlformats.org/wordprocessingml/2006/main" xmlns:w14="http://schemas.microsoft.com/office/word/2010/wordml" xmlns:w15="http://schemas.microsoft.com/office/word/2012/wordml" xmlns:w16se="http://schemas.microsoft.com/office/word/2015/wordml/symex" xmlns:wpg="http://schemas.microsoft.com/office/word/2010/wordprocessingGroup" xmlns:wpi="http://schemas.microsoft.com/office/word/2010/wordprocessingInk" xmlns:wne="http://schemas.microsoft.com/office/word/2006/wordml" xmlns:wps="http://schemas.microsoft.com/office/word/2010/wordprocessingShape" mc:Ignorable="w14 w15 w16se wp14">
   <w:footnote w:type="separator" w:id="-1">
     <w:p>
       <w:pPr>
@@ -9456,7 +9639,7 @@
 </file>
 
 <file path=word/header1.xml><?xml version="1.0" encoding="utf-8"?>
-<w:hdr xmlns:wpc="http://schemas.microsoft.com/office/word/2010/wordprocessingCanvas" xmlns:mc="http://schemas.openxmlformats.org/markup-compatibility/2006" xmlns:o="urn:schemas-microsoft-com:office:office" xmlns:r="http://schemas.openxmlformats.org/officeDocument/2006/relationships" xmlns:m="http://schemas.openxmlformats.org/officeDocument/2006/math" xmlns:v="urn:schemas-microsoft-com:vml" xmlns:wp14="http://schemas.microsoft.com/office/word/2010/wordprocessingDrawing" xmlns:wp="http://schemas.openxmlformats.org/drawingml/2006/wordprocessingDrawing" xmlns:w10="urn:schemas-microsoft-com:office:word" xmlns:w="http://schemas.openxmlformats.org/wordprocessingml/2006/main" xmlns:w14="http://schemas.microsoft.com/office/word/2010/wordml" xmlns:w15="http://schemas.microsoft.com/office/word/2012/wordml" xmlns:wpg="http://schemas.microsoft.com/office/word/2010/wordprocessingGroup" xmlns:wpi="http://schemas.microsoft.com/office/word/2010/wordprocessingInk" xmlns:wne="http://schemas.microsoft.com/office/word/2006/wordml" xmlns:wps="http://schemas.microsoft.com/office/word/2010/wordprocessingShape" mc:Ignorable="w14 w15 wp14">
+<w:hdr xmlns:wpc="http://schemas.microsoft.com/office/word/2010/wordprocessingCanvas" xmlns:cx="http://schemas.microsoft.com/office/drawing/2014/chartex" xmlns:mc="http://schemas.openxmlformats.org/markup-compatibility/2006" xmlns:o="urn:schemas-microsoft-com:office:office" xmlns:r="http://schemas.openxmlformats.org/officeDocument/2006/relationships" xmlns:m="http://schemas.openxmlformats.org/officeDocument/2006/math" xmlns:v="urn:schemas-microsoft-com:vml" xmlns:wp14="http://schemas.microsoft.com/office/word/2010/wordprocessingDrawing" xmlns:wp="http://schemas.openxmlformats.org/drawingml/2006/wordprocessingDrawing" xmlns:w10="urn:schemas-microsoft-com:office:word" xmlns:w="http://schemas.openxmlformats.org/wordprocessingml/2006/main" xmlns:w14="http://schemas.microsoft.com/office/word/2010/wordml" xmlns:w15="http://schemas.microsoft.com/office/word/2012/wordml" xmlns:w16se="http://schemas.microsoft.com/office/word/2015/wordml/symex" xmlns:wpg="http://schemas.microsoft.com/office/word/2010/wordprocessingGroup" xmlns:wpi="http://schemas.microsoft.com/office/word/2010/wordprocessingInk" xmlns:wne="http://schemas.microsoft.com/office/word/2006/wordml" xmlns:wps="http://schemas.microsoft.com/office/word/2010/wordprocessingShape" mc:Ignorable="w14 w15 w16se wp14">
   <w:p>
     <w:pPr>
       <w:pStyle w:val="Encabezado"/>
@@ -9590,7 +9773,7 @@
 </file>
 
 <file path=word/header2.xml><?xml version="1.0" encoding="utf-8"?>
-<w:hdr xmlns:wpc="http://schemas.microsoft.com/office/word/2010/wordprocessingCanvas" xmlns:mc="http://schemas.openxmlformats.org/markup-compatibility/2006" xmlns:o="urn:schemas-microsoft-com:office:office" xmlns:r="http://schemas.openxmlformats.org/officeDocument/2006/relationships" xmlns:m="http://schemas.openxmlformats.org/officeDocument/2006/math" xmlns:v="urn:schemas-microsoft-com:vml" xmlns:wp14="http://schemas.microsoft.com/office/word/2010/wordprocessingDrawing" xmlns:wp="http://schemas.openxmlformats.org/drawingml/2006/wordprocessingDrawing" xmlns:w10="urn:schemas-microsoft-com:office:word" xmlns:w="http://schemas.openxmlformats.org/wordprocessingml/2006/main" xmlns:w14="http://schemas.microsoft.com/office/word/2010/wordml" xmlns:w15="http://schemas.microsoft.com/office/word/2012/wordml" xmlns:wpg="http://schemas.microsoft.com/office/word/2010/wordprocessingGroup" xmlns:wpi="http://schemas.microsoft.com/office/word/2010/wordprocessingInk" xmlns:wne="http://schemas.microsoft.com/office/word/2006/wordml" xmlns:wps="http://schemas.microsoft.com/office/word/2010/wordprocessingShape" mc:Ignorable="w14 w15 wp14">
+<w:hdr xmlns:wpc="http://schemas.microsoft.com/office/word/2010/wordprocessingCanvas" xmlns:cx="http://schemas.microsoft.com/office/drawing/2014/chartex" xmlns:mc="http://schemas.openxmlformats.org/markup-compatibility/2006" xmlns:o="urn:schemas-microsoft-com:office:office" xmlns:r="http://schemas.openxmlformats.org/officeDocument/2006/relationships" xmlns:m="http://schemas.openxmlformats.org/officeDocument/2006/math" xmlns:v="urn:schemas-microsoft-com:vml" xmlns:wp14="http://schemas.microsoft.com/office/word/2010/wordprocessingDrawing" xmlns:wp="http://schemas.openxmlformats.org/drawingml/2006/wordprocessingDrawing" xmlns:w10="urn:schemas-microsoft-com:office:word" xmlns:w="http://schemas.openxmlformats.org/wordprocessingml/2006/main" xmlns:w14="http://schemas.microsoft.com/office/word/2010/wordml" xmlns:w15="http://schemas.microsoft.com/office/word/2012/wordml" xmlns:w16se="http://schemas.microsoft.com/office/word/2015/wordml/symex" xmlns:wpg="http://schemas.microsoft.com/office/word/2010/wordprocessingGroup" xmlns:wpi="http://schemas.microsoft.com/office/word/2010/wordprocessingInk" xmlns:wne="http://schemas.microsoft.com/office/word/2006/wordml" xmlns:wps="http://schemas.microsoft.com/office/word/2010/wordprocessingShape" mc:Ignorable="w14 w15 w16se wp14">
   <w:p>
     <w:pPr>
       <w:pStyle w:val="Encabezado"/>
@@ -9713,8 +9896,8 @@
 </file>
 
 <file path=word/numbering.xml><?xml version="1.0" encoding="utf-8"?>
-<w:numbering xmlns:wpc="http://schemas.microsoft.com/office/word/2010/wordprocessingCanvas" xmlns:mc="http://schemas.openxmlformats.org/markup-compatibility/2006" xmlns:o="urn:schemas-microsoft-com:office:office" xmlns:r="http://schemas.openxmlformats.org/officeDocument/2006/relationships" xmlns:m="http://schemas.openxmlformats.org/officeDocument/2006/math" xmlns:v="urn:schemas-microsoft-com:vml" xmlns:wp14="http://schemas.microsoft.com/office/word/2010/wordprocessingDrawing" xmlns:wp="http://schemas.openxmlformats.org/drawingml/2006/wordprocessingDrawing" xmlns:w10="urn:schemas-microsoft-com:office:word" xmlns:w="http://schemas.openxmlformats.org/wordprocessingml/2006/main" xmlns:w14="http://schemas.microsoft.com/office/word/2010/wordml" xmlns:w15="http://schemas.microsoft.com/office/word/2012/wordml" xmlns:wpg="http://schemas.microsoft.com/office/word/2010/wordprocessingGroup" xmlns:wpi="http://schemas.microsoft.com/office/word/2010/wordprocessingInk" xmlns:wne="http://schemas.microsoft.com/office/word/2006/wordml" xmlns:wps="http://schemas.microsoft.com/office/word/2010/wordprocessingShape" mc:Ignorable="w14 w15 wp14">
-  <w:abstractNum w:abstractNumId="0">
+<w:numbering xmlns:wpc="http://schemas.microsoft.com/office/word/2010/wordprocessingCanvas" xmlns:cx="http://schemas.microsoft.com/office/drawing/2014/chartex" xmlns:mc="http://schemas.openxmlformats.org/markup-compatibility/2006" xmlns:o="urn:schemas-microsoft-com:office:office" xmlns:r="http://schemas.openxmlformats.org/officeDocument/2006/relationships" xmlns:m="http://schemas.openxmlformats.org/officeDocument/2006/math" xmlns:v="urn:schemas-microsoft-com:vml" xmlns:wp14="http://schemas.microsoft.com/office/word/2010/wordprocessingDrawing" xmlns:wp="http://schemas.openxmlformats.org/drawingml/2006/wordprocessingDrawing" xmlns:w10="urn:schemas-microsoft-com:office:word" xmlns:w="http://schemas.openxmlformats.org/wordprocessingml/2006/main" xmlns:w14="http://schemas.microsoft.com/office/word/2010/wordml" xmlns:w15="http://schemas.microsoft.com/office/word/2012/wordml" xmlns:w16se="http://schemas.microsoft.com/office/word/2015/wordml/symex" xmlns:wpg="http://schemas.microsoft.com/office/word/2010/wordprocessingGroup" xmlns:wpi="http://schemas.microsoft.com/office/word/2010/wordprocessingInk" xmlns:wne="http://schemas.microsoft.com/office/word/2006/wordml" xmlns:wps="http://schemas.microsoft.com/office/word/2010/wordprocessingShape" mc:Ignorable="w14 w15 w16se wp14">
+  <w:abstractNum w:abstractNumId="0" w15:restartNumberingAfterBreak="0">
     <w:nsid w:val="008B1102"/>
     <w:multiLevelType w:val="hybridMultilevel"/>
     <w:tmpl w:val="30827976"/>
@@ -9803,7 +9986,7 @@
       </w:pPr>
     </w:lvl>
   </w:abstractNum>
-  <w:abstractNum w:abstractNumId="1">
+  <w:abstractNum w:abstractNumId="1" w15:restartNumberingAfterBreak="0">
     <w:nsid w:val="00F97502"/>
     <w:multiLevelType w:val="hybridMultilevel"/>
     <w:tmpl w:val="82EC3C2E"/>
@@ -9892,7 +10075,7 @@
       </w:pPr>
     </w:lvl>
   </w:abstractNum>
-  <w:abstractNum w:abstractNumId="2">
+  <w:abstractNum w:abstractNumId="2" w15:restartNumberingAfterBreak="0">
     <w:nsid w:val="1CDB3061"/>
     <w:multiLevelType w:val="hybridMultilevel"/>
     <w:tmpl w:val="55E6F15E"/>
@@ -9981,7 +10164,7 @@
       </w:pPr>
     </w:lvl>
   </w:abstractNum>
-  <w:abstractNum w:abstractNumId="3">
+  <w:abstractNum w:abstractNumId="3" w15:restartNumberingAfterBreak="0">
     <w:nsid w:val="202B55D6"/>
     <w:multiLevelType w:val="hybridMultilevel"/>
     <w:tmpl w:val="FB34ABBA"/>
@@ -10070,7 +10253,7 @@
       </w:pPr>
     </w:lvl>
   </w:abstractNum>
-  <w:abstractNum w:abstractNumId="4">
+  <w:abstractNum w:abstractNumId="4" w15:restartNumberingAfterBreak="0">
     <w:nsid w:val="2ABF1AE4"/>
     <w:multiLevelType w:val="hybridMultilevel"/>
     <w:tmpl w:val="B3BCEAB0"/>
@@ -10159,7 +10342,7 @@
       </w:pPr>
     </w:lvl>
   </w:abstractNum>
-  <w:abstractNum w:abstractNumId="5">
+  <w:abstractNum w:abstractNumId="5" w15:restartNumberingAfterBreak="0">
     <w:nsid w:val="2ACC221E"/>
     <w:multiLevelType w:val="hybridMultilevel"/>
     <w:tmpl w:val="2CC600E8"/>
@@ -10248,7 +10431,7 @@
       </w:pPr>
     </w:lvl>
   </w:abstractNum>
-  <w:abstractNum w:abstractNumId="6">
+  <w:abstractNum w:abstractNumId="6" w15:restartNumberingAfterBreak="0">
     <w:nsid w:val="39C57D27"/>
     <w:multiLevelType w:val="hybridMultilevel"/>
     <w:tmpl w:val="0A6653E8"/>
@@ -10337,7 +10520,7 @@
       </w:pPr>
     </w:lvl>
   </w:abstractNum>
-  <w:abstractNum w:abstractNumId="7">
+  <w:abstractNum w:abstractNumId="7" w15:restartNumberingAfterBreak="0">
     <w:nsid w:val="3BF564BB"/>
     <w:multiLevelType w:val="hybridMultilevel"/>
     <w:tmpl w:val="20C6C9AA"/>
@@ -10426,7 +10609,7 @@
       </w:pPr>
     </w:lvl>
   </w:abstractNum>
-  <w:abstractNum w:abstractNumId="8">
+  <w:abstractNum w:abstractNumId="8" w15:restartNumberingAfterBreak="0">
     <w:nsid w:val="3C5D01B5"/>
     <w:multiLevelType w:val="hybridMultilevel"/>
     <w:tmpl w:val="4D760568"/>
@@ -10515,7 +10698,7 @@
       </w:pPr>
     </w:lvl>
   </w:abstractNum>
-  <w:abstractNum w:abstractNumId="9">
+  <w:abstractNum w:abstractNumId="9" w15:restartNumberingAfterBreak="0">
     <w:nsid w:val="3F600F92"/>
     <w:multiLevelType w:val="hybridMultilevel"/>
     <w:tmpl w:val="B3BCEAB0"/>
@@ -10604,7 +10787,7 @@
       </w:pPr>
     </w:lvl>
   </w:abstractNum>
-  <w:abstractNum w:abstractNumId="10">
+  <w:abstractNum w:abstractNumId="10" w15:restartNumberingAfterBreak="0">
     <w:nsid w:val="42766DEA"/>
     <w:multiLevelType w:val="hybridMultilevel"/>
     <w:tmpl w:val="7F9C0398"/>
@@ -10693,7 +10876,7 @@
       </w:pPr>
     </w:lvl>
   </w:abstractNum>
-  <w:abstractNum w:abstractNumId="11">
+  <w:abstractNum w:abstractNumId="11" w15:restartNumberingAfterBreak="0">
     <w:nsid w:val="484544B5"/>
     <w:multiLevelType w:val="hybridMultilevel"/>
     <w:tmpl w:val="05E47270"/>
@@ -10782,7 +10965,7 @@
       </w:pPr>
     </w:lvl>
   </w:abstractNum>
-  <w:abstractNum w:abstractNumId="12">
+  <w:abstractNum w:abstractNumId="12" w15:restartNumberingAfterBreak="0">
     <w:nsid w:val="495E50D1"/>
     <w:multiLevelType w:val="hybridMultilevel"/>
     <w:tmpl w:val="7F9C0398"/>
@@ -10871,7 +11054,7 @@
       </w:pPr>
     </w:lvl>
   </w:abstractNum>
-  <w:abstractNum w:abstractNumId="13">
+  <w:abstractNum w:abstractNumId="13" w15:restartNumberingAfterBreak="0">
     <w:nsid w:val="4B1649F6"/>
     <w:multiLevelType w:val="hybridMultilevel"/>
     <w:tmpl w:val="30827976"/>
@@ -10960,7 +11143,7 @@
       </w:pPr>
     </w:lvl>
   </w:abstractNum>
-  <w:abstractNum w:abstractNumId="14">
+  <w:abstractNum w:abstractNumId="14" w15:restartNumberingAfterBreak="0">
     <w:nsid w:val="4DD642E1"/>
     <w:multiLevelType w:val="hybridMultilevel"/>
     <w:tmpl w:val="DEEA5A00"/>
@@ -11103,7 +11286,7 @@
       </w:pPr>
     </w:lvl>
   </w:abstractNum>
-  <w:abstractNum w:abstractNumId="15">
+  <w:abstractNum w:abstractNumId="15" w15:restartNumberingAfterBreak="0">
     <w:nsid w:val="5C0334EF"/>
     <w:multiLevelType w:val="hybridMultilevel"/>
     <w:tmpl w:val="CCF2DA56"/>
@@ -11216,7 +11399,7 @@
       </w:rPr>
     </w:lvl>
   </w:abstractNum>
-  <w:abstractNum w:abstractNumId="16">
+  <w:abstractNum w:abstractNumId="16" w15:restartNumberingAfterBreak="0">
     <w:nsid w:val="62C55EED"/>
     <w:multiLevelType w:val="hybridMultilevel"/>
     <w:tmpl w:val="07E2BEC0"/>
@@ -11303,7 +11486,7 @@
       </w:pPr>
     </w:lvl>
   </w:abstractNum>
-  <w:abstractNum w:abstractNumId="17">
+  <w:abstractNum w:abstractNumId="17" w15:restartNumberingAfterBreak="0">
     <w:nsid w:val="6BE8642D"/>
     <w:multiLevelType w:val="hybridMultilevel"/>
     <w:tmpl w:val="B61CDBE8"/>
@@ -11392,7 +11575,7 @@
       </w:pPr>
     </w:lvl>
   </w:abstractNum>
-  <w:abstractNum w:abstractNumId="18">
+  <w:abstractNum w:abstractNumId="18" w15:restartNumberingAfterBreak="0">
     <w:nsid w:val="6C69557B"/>
     <w:multiLevelType w:val="hybridMultilevel"/>
     <w:tmpl w:val="05E47270"/>
@@ -11481,7 +11664,7 @@
       </w:pPr>
     </w:lvl>
   </w:abstractNum>
-  <w:abstractNum w:abstractNumId="19">
+  <w:abstractNum w:abstractNumId="19" w15:restartNumberingAfterBreak="0">
     <w:nsid w:val="7D0C18D4"/>
     <w:multiLevelType w:val="hybridMultilevel"/>
     <w:tmpl w:val="0512D688"/>
@@ -11634,7 +11817,7 @@
 </file>
 
 <file path=word/styles.xml><?xml version="1.0" encoding="utf-8"?>
-<w:styles xmlns:mc="http://schemas.openxmlformats.org/markup-compatibility/2006" xmlns:r="http://schemas.openxmlformats.org/officeDocument/2006/relationships" xmlns:w="http://schemas.openxmlformats.org/wordprocessingml/2006/main" xmlns:w14="http://schemas.microsoft.com/office/word/2010/wordml" xmlns:w15="http://schemas.microsoft.com/office/word/2012/wordml" mc:Ignorable="w14 w15">
+<w:styles xmlns:mc="http://schemas.openxmlformats.org/markup-compatibility/2006" xmlns:r="http://schemas.openxmlformats.org/officeDocument/2006/relationships" xmlns:w="http://schemas.openxmlformats.org/wordprocessingml/2006/main" xmlns:w14="http://schemas.microsoft.com/office/word/2010/wordml" xmlns:w15="http://schemas.microsoft.com/office/word/2012/wordml" xmlns:w16se="http://schemas.microsoft.com/office/word/2015/wordml/symex" mc:Ignorable="w14 w15 w16se">
   <w:docDefaults>
     <w:rPrDefault>
       <w:rPr>
@@ -12152,7 +12335,6 @@
       <w:spacing w:after="0" w:line="240" w:lineRule="auto"/>
     </w:pPr>
     <w:tblPr>
-      <w:tblInd w:w="0" w:type="dxa"/>
       <w:tblBorders>
         <w:top w:val="single" w:sz="4" w:space="0" w:color="auto"/>
         <w:left w:val="single" w:sz="4" w:space="0" w:color="auto"/>
@@ -12161,12 +12343,6 @@
         <w:insideH w:val="single" w:sz="4" w:space="0" w:color="auto"/>
         <w:insideV w:val="single" w:sz="4" w:space="0" w:color="auto"/>
       </w:tblBorders>
-      <w:tblCellMar>
-        <w:top w:w="0" w:type="dxa"/>
-        <w:left w:w="108" w:type="dxa"/>
-        <w:bottom w:w="0" w:type="dxa"/>
-        <w:right w:w="108" w:type="dxa"/>
-      </w:tblCellMar>
     </w:tblPr>
   </w:style>
   <w:style w:type="character" w:customStyle="1" w:styleId="Ttulo1Car">
@@ -12213,7 +12389,7 @@
       <w:szCs w:val="18"/>
     </w:rPr>
   </w:style>
-  <w:style w:type="paragraph" w:styleId="TtulodeTDC">
+  <w:style w:type="paragraph" w:styleId="TtuloTDC">
     <w:name w:val="TOC Heading"/>
     <w:basedOn w:val="Ttulo1"/>
     <w:next w:val="Normal"/>
@@ -12288,7 +12464,7 @@
 </file>
 
 <file path=word/glossary/document.xml><?xml version="1.0" encoding="utf-8"?>
-<w:glossaryDocument xmlns:wpc="http://schemas.microsoft.com/office/word/2010/wordprocessingCanvas" xmlns:mc="http://schemas.openxmlformats.org/markup-compatibility/2006" xmlns:o="urn:schemas-microsoft-com:office:office" xmlns:r="http://schemas.openxmlformats.org/officeDocument/2006/relationships" xmlns:m="http://schemas.openxmlformats.org/officeDocument/2006/math" xmlns:v="urn:schemas-microsoft-com:vml" xmlns:wp14="http://schemas.microsoft.com/office/word/2010/wordprocessingDrawing" xmlns:wp="http://schemas.openxmlformats.org/drawingml/2006/wordprocessingDrawing" xmlns:w10="urn:schemas-microsoft-com:office:word" xmlns:w="http://schemas.openxmlformats.org/wordprocessingml/2006/main" xmlns:w14="http://schemas.microsoft.com/office/word/2010/wordml" xmlns:w15="http://schemas.microsoft.com/office/word/2012/wordml" xmlns:wpg="http://schemas.microsoft.com/office/word/2010/wordprocessingGroup" xmlns:wpi="http://schemas.microsoft.com/office/word/2010/wordprocessingInk" xmlns:wne="http://schemas.microsoft.com/office/word/2006/wordml" xmlns:wps="http://schemas.microsoft.com/office/word/2010/wordprocessingShape" mc:Ignorable="w14 w15 wp14">
+<w:glossaryDocument xmlns:wpc="http://schemas.microsoft.com/office/word/2010/wordprocessingCanvas" xmlns:cx="http://schemas.microsoft.com/office/drawing/2014/chartex" xmlns:mc="http://schemas.openxmlformats.org/markup-compatibility/2006" xmlns:o="urn:schemas-microsoft-com:office:office" xmlns:r="http://schemas.openxmlformats.org/officeDocument/2006/relationships" xmlns:m="http://schemas.openxmlformats.org/officeDocument/2006/math" xmlns:v="urn:schemas-microsoft-com:vml" xmlns:wp14="http://schemas.microsoft.com/office/word/2010/wordprocessingDrawing" xmlns:wp="http://schemas.openxmlformats.org/drawingml/2006/wordprocessingDrawing" xmlns:w10="urn:schemas-microsoft-com:office:word" xmlns:w="http://schemas.openxmlformats.org/wordprocessingml/2006/main" xmlns:w14="http://schemas.microsoft.com/office/word/2010/wordml" xmlns:w15="http://schemas.microsoft.com/office/word/2012/wordml" xmlns:w16se="http://schemas.microsoft.com/office/word/2015/wordml/symex" xmlns:wpg="http://schemas.microsoft.com/office/word/2010/wordprocessingGroup" xmlns:wpi="http://schemas.microsoft.com/office/word/2010/wordprocessingInk" xmlns:wne="http://schemas.microsoft.com/office/word/2006/wordml" xmlns:wps="http://schemas.microsoft.com/office/word/2010/wordprocessingShape" mc:Ignorable="w14 w15 w16se wp14">
   <w:docParts>
     <w:docPart>
       <w:docPartPr>
@@ -12326,7 +12502,7 @@
 </file>
 
 <file path=word/glossary/fontTable.xml><?xml version="1.0" encoding="utf-8"?>
-<w:fonts xmlns:mc="http://schemas.openxmlformats.org/markup-compatibility/2006" xmlns:r="http://schemas.openxmlformats.org/officeDocument/2006/relationships" xmlns:w="http://schemas.openxmlformats.org/wordprocessingml/2006/main" xmlns:w14="http://schemas.microsoft.com/office/word/2010/wordml" xmlns:w15="http://schemas.microsoft.com/office/word/2012/wordml" mc:Ignorable="w14 w15">
+<w:fonts xmlns:mc="http://schemas.openxmlformats.org/markup-compatibility/2006" xmlns:r="http://schemas.openxmlformats.org/officeDocument/2006/relationships" xmlns:w="http://schemas.openxmlformats.org/wordprocessingml/2006/main" xmlns:w14="http://schemas.microsoft.com/office/word/2010/wordml" xmlns:w15="http://schemas.microsoft.com/office/word/2012/wordml" xmlns:w16se="http://schemas.microsoft.com/office/word/2015/wordml/symex" mc:Ignorable="w14 w15 w16se">
   <w:font w:name="Times New Roman">
     <w:panose1 w:val="02020603050405020304"/>
     <w:charset w:val="00"/>
@@ -12360,7 +12536,7 @@
     <w:charset w:val="00"/>
     <w:family w:val="swiss"/>
     <w:pitch w:val="variable"/>
-    <w:sig w:usb0="E4002EFF" w:usb1="C000247B" w:usb2="00000009" w:usb3="00000000" w:csb0="000001FF" w:csb1="00000000"/>
+    <w:sig w:usb0="E0002EFF" w:usb1="C000247B" w:usb2="00000009" w:usb3="00000000" w:csb0="000001FF" w:csb1="00000000"/>
   </w:font>
   <w:font w:name="Arial">
     <w:panose1 w:val="020B0604020202020204"/>
@@ -12374,7 +12550,7 @@
     <w:charset w:val="00"/>
     <w:family w:val="swiss"/>
     <w:pitch w:val="variable"/>
-    <w:sig w:usb0="E4002EFF" w:usb1="C000247B" w:usb2="00000009" w:usb3="00000000" w:csb0="000001FF" w:csb1="00000000"/>
+    <w:sig w:usb0="E0002AFF" w:usb1="C000247B" w:usb2="00000009" w:usb3="00000000" w:csb0="000001FF" w:csb1="00000000"/>
   </w:font>
   <w:font w:name="Bahnschrift SemiBold">
     <w:panose1 w:val="020B0502040204020203"/>
@@ -12394,7 +12570,7 @@
 </file>
 
 <file path=word/glossary/settings.xml><?xml version="1.0" encoding="utf-8"?>
-<w:settings xmlns:mc="http://schemas.openxmlformats.org/markup-compatibility/2006" xmlns:o="urn:schemas-microsoft-com:office:office" xmlns:r="http://schemas.openxmlformats.org/officeDocument/2006/relationships" xmlns:m="http://schemas.openxmlformats.org/officeDocument/2006/math" xmlns:v="urn:schemas-microsoft-com:vml" xmlns:w10="urn:schemas-microsoft-com:office:word" xmlns:w="http://schemas.openxmlformats.org/wordprocessingml/2006/main" xmlns:w14="http://schemas.microsoft.com/office/word/2010/wordml" xmlns:w15="http://schemas.microsoft.com/office/word/2012/wordml" xmlns:sl="http://schemas.openxmlformats.org/schemaLibrary/2006/main" mc:Ignorable="w14 w15">
+<w:settings xmlns:mc="http://schemas.openxmlformats.org/markup-compatibility/2006" xmlns:o="urn:schemas-microsoft-com:office:office" xmlns:r="http://schemas.openxmlformats.org/officeDocument/2006/relationships" xmlns:m="http://schemas.openxmlformats.org/officeDocument/2006/math" xmlns:v="urn:schemas-microsoft-com:vml" xmlns:w10="urn:schemas-microsoft-com:office:word" xmlns:w="http://schemas.openxmlformats.org/wordprocessingml/2006/main" xmlns:w14="http://schemas.microsoft.com/office/word/2010/wordml" xmlns:w15="http://schemas.microsoft.com/office/word/2012/wordml" xmlns:w16se="http://schemas.microsoft.com/office/word/2015/wordml/symex" xmlns:sl="http://schemas.openxmlformats.org/schemaLibrary/2006/main" mc:Ignorable="w14 w15 w16se">
   <w:view w:val="normal"/>
   <w:defaultTabStop w:val="708"/>
   <w:hyphenationZone w:val="425"/>
@@ -12411,10 +12587,12 @@
     <w:rsidRoot w:val="001F603E"/>
     <w:rsid w:val="00175DD7"/>
     <w:rsid w:val="001F603E"/>
+    <w:rsid w:val="00375B5F"/>
     <w:rsid w:val="00737FBC"/>
     <w:rsid w:val="008611D3"/>
     <w:rsid w:val="009045E3"/>
     <w:rsid w:val="009255B3"/>
+    <w:rsid w:val="009B5F38"/>
     <w:rsid w:val="00AC0779"/>
     <w:rsid w:val="00CE60A4"/>
     <w:rsid w:val="00D65950"/>
@@ -12443,7 +12621,7 @@
 </file>
 
 <file path=word/glossary/styles.xml><?xml version="1.0" encoding="utf-8"?>
-<w:styles xmlns:mc="http://schemas.openxmlformats.org/markup-compatibility/2006" xmlns:r="http://schemas.openxmlformats.org/officeDocument/2006/relationships" xmlns:w="http://schemas.openxmlformats.org/wordprocessingml/2006/main" xmlns:w14="http://schemas.microsoft.com/office/word/2010/wordml" xmlns:w15="http://schemas.microsoft.com/office/word/2012/wordml" mc:Ignorable="w14 w15">
+<w:styles xmlns:mc="http://schemas.openxmlformats.org/markup-compatibility/2006" xmlns:r="http://schemas.openxmlformats.org/officeDocument/2006/relationships" xmlns:w="http://schemas.openxmlformats.org/wordprocessingml/2006/main" xmlns:w14="http://schemas.microsoft.com/office/word/2010/wordml" xmlns:w15="http://schemas.microsoft.com/office/word/2012/wordml" xmlns:w16se="http://schemas.microsoft.com/office/word/2015/wordml/symex" mc:Ignorable="w14 w15 w16se">
   <w:docDefaults>
     <w:rPrDefault>
       <w:rPr>
@@ -12889,7 +13067,7 @@
 </file>
 
 <file path=word/glossary/webSettings.xml><?xml version="1.0" encoding="utf-8"?>
-<w:webSettings xmlns:mc="http://schemas.openxmlformats.org/markup-compatibility/2006" xmlns:r="http://schemas.openxmlformats.org/officeDocument/2006/relationships" xmlns:w="http://schemas.openxmlformats.org/wordprocessingml/2006/main" xmlns:w14="http://schemas.microsoft.com/office/word/2010/wordml" xmlns:w15="http://schemas.microsoft.com/office/word/2012/wordml" mc:Ignorable="w14 w15">
+<w:webSettings xmlns:mc="http://schemas.openxmlformats.org/markup-compatibility/2006" xmlns:r="http://schemas.openxmlformats.org/officeDocument/2006/relationships" xmlns:w="http://schemas.openxmlformats.org/wordprocessingml/2006/main" xmlns:w14="http://schemas.microsoft.com/office/word/2010/wordml" xmlns:w15="http://schemas.microsoft.com/office/word/2012/wordml" xmlns:w16se="http://schemas.microsoft.com/office/word/2015/wordml/symex" mc:Ignorable="w14 w15 w16se">
   <w:optimizeForBrowser/>
   <w:allowPNG/>
 </w:webSettings>
@@ -13161,7 +13339,7 @@
 </file>
 
 <file path=customXml/itemProps1.xml><?xml version="1.0" encoding="utf-8"?>
-<ds:datastoreItem xmlns:ds="http://schemas.openxmlformats.org/officeDocument/2006/customXml" ds:itemID="{0D2A4656-5FA9-42AE-82AD-8C315E476725}">
+<ds:datastoreItem xmlns:ds="http://schemas.openxmlformats.org/officeDocument/2006/customXml" ds:itemID="{D48F10DF-40FA-4E39-9830-7CC57A856EA4}">
   <ds:schemaRefs>
     <ds:schemaRef ds:uri="http://schemas.openxmlformats.org/officeDocument/2006/bibliography"/>
   </ds:schemaRefs>

</xml_diff>